<commit_message>
Corrigir erro Ata 16-10
</commit_message>
<xml_diff>
--- a/Ata de Sprint 16-10-2023.docx
+++ b/Ata de Sprint 16-10-2023.docx
@@ -1,6 +1,6 @@
 
 <file path=word/document.xml><?xml version="1.0" encoding="utf-8"?>
-<w:document xmlns:wpc="http://schemas.microsoft.com/office/word/2010/wordprocessingCanvas" xmlns:cx="http://schemas.microsoft.com/office/drawing/2014/chartex" xmlns:cx1="http://schemas.microsoft.com/office/drawing/2015/9/8/chartex" xmlns:cx2="http://schemas.microsoft.com/office/drawing/2015/10/21/chartex" xmlns:cx3="http://schemas.microsoft.com/office/drawing/2016/5/9/chartex" xmlns:cx4="http://schemas.microsoft.com/office/drawing/2016/5/10/chartex" xmlns:cx5="http://schemas.microsoft.com/office/drawing/2016/5/11/chartex" xmlns:cx6="http://schemas.microsoft.com/office/drawing/2016/5/12/chartex" xmlns:cx7="http://schemas.microsoft.com/office/drawing/2016/5/13/chartex" xmlns:cx8="http://schemas.microsoft.com/office/drawing/2016/5/14/chartex" xmlns:mc="http://schemas.openxmlformats.org/markup-compatibility/2006" xmlns:aink="http://schemas.microsoft.com/office/drawing/2016/ink" xmlns:am3d="http://schemas.microsoft.com/office/drawing/2017/model3d" xmlns:o="urn:schemas-microsoft-com:office:office" xmlns:oel="http://schemas.microsoft.com/office/2019/extlst" xmlns:r="http://schemas.openxmlformats.org/officeDocument/2006/relationships" xmlns:m="http://schemas.openxmlformats.org/officeDocument/2006/math" xmlns:v="urn:schemas-microsoft-com:vml" xmlns:wp14="http://schemas.microsoft.com/office/word/2010/wordprocessingDrawing" xmlns:wp="http://schemas.openxmlformats.org/drawingml/2006/wordprocessingDrawing" xmlns:w10="urn:schemas-microsoft-com:office:word" xmlns:w="http://schemas.openxmlformats.org/wordprocessingml/2006/main" xmlns:w14="http://schemas.microsoft.com/office/word/2010/wordml" xmlns:w15="http://schemas.microsoft.com/office/word/2012/wordml" xmlns:w16cex="http://schemas.microsoft.com/office/word/2018/wordml/cex" xmlns:w16cid="http://schemas.microsoft.com/office/word/2016/wordml/cid" xmlns:w16="http://schemas.microsoft.com/office/word/2018/wordml" xmlns:w16sdtdh="http://schemas.microsoft.com/office/word/2020/wordml/sdtdatahash" xmlns:w16se="http://schemas.microsoft.com/office/word/2015/wordml/symex" xmlns:wpg="http://schemas.microsoft.com/office/word/2010/wordprocessingGroup" xmlns:wpi="http://schemas.microsoft.com/office/word/2010/wordprocessingInk" xmlns:wne="http://schemas.microsoft.com/office/word/2006/wordml" xmlns:wps="http://schemas.microsoft.com/office/word/2010/wordprocessingShape" mc:Ignorable="w14 w15 w16se w16cid w16 w16cex w16sdtdh wp14">
+<w:document xmlns:wpc="http://schemas.microsoft.com/office/word/2010/wordprocessingCanvas" xmlns:cx="http://schemas.microsoft.com/office/drawing/2014/chartex" xmlns:cx1="http://schemas.microsoft.com/office/drawing/2015/9/8/chartex" xmlns:cx2="http://schemas.microsoft.com/office/drawing/2015/10/21/chartex" xmlns:cx3="http://schemas.microsoft.com/office/drawing/2016/5/9/chartex" xmlns:cx4="http://schemas.microsoft.com/office/drawing/2016/5/10/chartex" xmlns:cx5="http://schemas.microsoft.com/office/drawing/2016/5/11/chartex" xmlns:cx6="http://schemas.microsoft.com/office/drawing/2016/5/12/chartex" xmlns:cx7="http://schemas.microsoft.com/office/drawing/2016/5/13/chartex" xmlns:cx8="http://schemas.microsoft.com/office/drawing/2016/5/14/chartex" xmlns:mc="http://schemas.openxmlformats.org/markup-compatibility/2006" xmlns:aink="http://schemas.microsoft.com/office/drawing/2016/ink" xmlns:am3d="http://schemas.microsoft.com/office/drawing/2017/model3d" xmlns:o="urn:schemas-microsoft-com:office:office" xmlns:r="http://schemas.openxmlformats.org/officeDocument/2006/relationships" xmlns:m="http://schemas.openxmlformats.org/officeDocument/2006/math" xmlns:v="urn:schemas-microsoft-com:vml" xmlns:wp14="http://schemas.microsoft.com/office/word/2010/wordprocessingDrawing" xmlns:wp="http://schemas.openxmlformats.org/drawingml/2006/wordprocessingDrawing" xmlns:w10="urn:schemas-microsoft-com:office:word" xmlns:w="http://schemas.openxmlformats.org/wordprocessingml/2006/main" xmlns:w14="http://schemas.microsoft.com/office/word/2010/wordml" xmlns:w15="http://schemas.microsoft.com/office/word/2012/wordml" xmlns:w16cex="http://schemas.microsoft.com/office/word/2018/wordml/cex" xmlns:w16cid="http://schemas.microsoft.com/office/word/2016/wordml/cid" xmlns:w16="http://schemas.microsoft.com/office/word/2018/wordml" xmlns:w16se="http://schemas.microsoft.com/office/word/2015/wordml/symex" xmlns:wpg="http://schemas.microsoft.com/office/word/2010/wordprocessingGroup" xmlns:wpi="http://schemas.microsoft.com/office/word/2010/wordprocessingInk" xmlns:wne="http://schemas.microsoft.com/office/word/2006/wordml" xmlns:wps="http://schemas.microsoft.com/office/word/2010/wordprocessingShape" mc:Ignorable="w14 w15 w16se w16cid w16 w16cex wp14">
   <w:body>
     <w:p>
       <w:pPr>
@@ -21,7 +21,29 @@
           <w:sz w:val="32"/>
           <w:szCs w:val="32"/>
         </w:rPr>
-        <w:t>Ata de Sprint/Retrospective Review</w:t>
+        <w:t>Ata de Sprint/</w:t>
+      </w:r>
+      <w:proofErr w:type="spellStart"/>
+      <w:r>
+        <w:rPr>
+          <w:rFonts w:ascii="Times New Roman" w:hAnsi="Times New Roman" w:cs="Times New Roman"/>
+          <w:b/>
+          <w:bCs/>
+          <w:sz w:val="32"/>
+          <w:szCs w:val="32"/>
+        </w:rPr>
+        <w:t>Retrospective</w:t>
+      </w:r>
+      <w:proofErr w:type="spellEnd"/>
+      <w:r>
+        <w:rPr>
+          <w:rFonts w:ascii="Times New Roman" w:hAnsi="Times New Roman" w:cs="Times New Roman"/>
+          <w:b/>
+          <w:bCs/>
+          <w:sz w:val="32"/>
+          <w:szCs w:val="32"/>
+        </w:rPr>
+        <w:t xml:space="preserve"> Review</w:t>
       </w:r>
     </w:p>
     <w:p>
@@ -107,7 +129,7 @@
           <w:sz w:val="20"/>
           <w:szCs w:val="20"/>
         </w:rPr>
-        <w:t>20:00-20:15</w:t>
+        <w:t xml:space="preserve">9:30-10:00 </w:t>
       </w:r>
       <w:r>
         <w:rPr>
@@ -127,13 +149,49 @@
           <w:sz w:val="20"/>
           <w:szCs w:val="20"/>
         </w:rPr>
-        <w:t>Discord</w:t>
-      </w:r>
+        <w:t xml:space="preserve">Biblioteca </w:t>
+      </w:r>
+      <w:proofErr w:type="spellStart"/>
+      <w:r>
+        <w:rPr>
+          <w:rFonts w:ascii="Times New Roman" w:hAnsi="Times New Roman" w:cs="Times New Roman"/>
+          <w:b/>
+          <w:bCs/>
+          <w:sz w:val="20"/>
+          <w:szCs w:val="20"/>
+        </w:rPr>
+        <w:t>SPTech</w:t>
+      </w:r>
+      <w:proofErr w:type="spellEnd"/>
     </w:p>
     <w:p/>
     <w:p>
       <w:r>
-        <w:t>Participantes presentes: Silvyo Vinicius, Matheus Shoji, Luiz Fernando, Larissa Lauber, Guilherme Gonçalves</w:t>
+        <w:t xml:space="preserve">Participantes presentes: </w:t>
+      </w:r>
+      <w:proofErr w:type="spellStart"/>
+      <w:r>
+        <w:t>Silvyo</w:t>
+      </w:r>
+      <w:proofErr w:type="spellEnd"/>
+      <w:r>
+        <w:t xml:space="preserve"> Vinicius, Matheus </w:t>
+      </w:r>
+      <w:proofErr w:type="spellStart"/>
+      <w:r>
+        <w:t>Shoji</w:t>
+      </w:r>
+      <w:proofErr w:type="spellEnd"/>
+      <w:r>
+        <w:t xml:space="preserve">, Luiz Fernando, Larissa </w:t>
+      </w:r>
+      <w:proofErr w:type="spellStart"/>
+      <w:r>
+        <w:t>Lauber</w:t>
+      </w:r>
+      <w:proofErr w:type="spellEnd"/>
+      <w:r>
+        <w:t>, Guilherme Gonçalves</w:t>
       </w:r>
       <w:r>
         <w:t>,</w:t>
@@ -164,59 +222,29 @@
         </w:numPr>
       </w:pPr>
       <w:r>
-        <w:t>Atualização sobre as pendências da semana:</w:t>
+        <w:t>Fizemos o levantamento dos requisitos para a Sprint D, e como conseguimos adiantar a entrega da página de Ajustes e de Monitoramento em Tempo Real, apenas o Diagrama de Solução ficará de pendência.</w:t>
       </w:r>
     </w:p>
     <w:p>
       <w:pPr>
         <w:pStyle w:val="PargrafodaLista"/>
         <w:numPr>
-          <w:ilvl w:val="1"/>
+          <w:ilvl w:val="0"/>
           <w:numId w:val="3"/>
         </w:numPr>
       </w:pPr>
       <w:r>
-        <w:t xml:space="preserve">O membro Guilherme Gonçalves desenvolveu o esboço do Diagrama de Solução; </w:t>
-      </w:r>
-      <w:r>
-        <w:t xml:space="preserve">todos os membros deverão </w:t>
-      </w:r>
-      <w:r>
-        <w:t>ajudar na construção do diagrama.</w:t>
+        <w:t>O membro Guilherme Gonçalves ficará responsável pelo design do diagrama, enquanto os demais membros serão responsáveis por idealizar o diagrama</w:t>
+      </w:r>
+      <w:r>
+        <w:t>, seguindo rigidamente o escopo do projeto.</w:t>
       </w:r>
     </w:p>
     <w:p>
       <w:pPr>
         <w:pStyle w:val="PargrafodaLista"/>
-        <w:numPr>
-          <w:ilvl w:val="1"/>
-          <w:numId w:val="3"/>
-        </w:numPr>
-      </w:pPr>
-      <w:r>
-        <w:t>Devido à um problema no computador do membro Larissa Lauber</w:t>
-      </w:r>
-      <w:r>
-        <w:t>, as atualizações da</w:t>
-      </w:r>
-      <w:r>
-        <w:t xml:space="preserve"> página Ajuste ainda não foram upadas no GitHub. Problema a resolver até sexta.</w:t>
-      </w:r>
-    </w:p>
-    <w:p>
-      <w:pPr>
-        <w:pStyle w:val="PargrafodaLista"/>
-        <w:numPr>
-          <w:ilvl w:val="1"/>
-          <w:numId w:val="3"/>
-        </w:numPr>
-      </w:pPr>
-      <w:r>
-        <w:t xml:space="preserve">A página </w:t>
-      </w:r>
-      <w:r>
-        <w:t>Relatório ainda não foi upada no GitHub. Os membros Silvyo Vinicius e Matheus Shoji estão trabalhando nela.</w:t>
-      </w:r>
+        <w:ind w:left="1440"/>
+      </w:pPr>
     </w:p>
     <w:sectPr>
       <w:pgSz w:w="11906" w:h="16838"/>
@@ -229,7 +257,7 @@
 </file>
 
 <file path=word/numbering.xml><?xml version="1.0" encoding="utf-8"?>
-<w:numbering xmlns:wpc="http://schemas.microsoft.com/office/word/2010/wordprocessingCanvas" xmlns:cx="http://schemas.microsoft.com/office/drawing/2014/chartex" xmlns:cx1="http://schemas.microsoft.com/office/drawing/2015/9/8/chartex" xmlns:cx2="http://schemas.microsoft.com/office/drawing/2015/10/21/chartex" xmlns:cx3="http://schemas.microsoft.com/office/drawing/2016/5/9/chartex" xmlns:cx4="http://schemas.microsoft.com/office/drawing/2016/5/10/chartex" xmlns:cx5="http://schemas.microsoft.com/office/drawing/2016/5/11/chartex" xmlns:cx6="http://schemas.microsoft.com/office/drawing/2016/5/12/chartex" xmlns:cx7="http://schemas.microsoft.com/office/drawing/2016/5/13/chartex" xmlns:cx8="http://schemas.microsoft.com/office/drawing/2016/5/14/chartex" xmlns:mc="http://schemas.openxmlformats.org/markup-compatibility/2006" xmlns:aink="http://schemas.microsoft.com/office/drawing/2016/ink" xmlns:am3d="http://schemas.microsoft.com/office/drawing/2017/model3d" xmlns:o="urn:schemas-microsoft-com:office:office" xmlns:oel="http://schemas.microsoft.com/office/2019/extlst" xmlns:r="http://schemas.openxmlformats.org/officeDocument/2006/relationships" xmlns:m="http://schemas.openxmlformats.org/officeDocument/2006/math" xmlns:v="urn:schemas-microsoft-com:vml" xmlns:wp14="http://schemas.microsoft.com/office/word/2010/wordprocessingDrawing" xmlns:wp="http://schemas.openxmlformats.org/drawingml/2006/wordprocessingDrawing" xmlns:w10="urn:schemas-microsoft-com:office:word" xmlns:w="http://schemas.openxmlformats.org/wordprocessingml/2006/main" xmlns:w14="http://schemas.microsoft.com/office/word/2010/wordml" xmlns:w15="http://schemas.microsoft.com/office/word/2012/wordml" xmlns:w16cex="http://schemas.microsoft.com/office/word/2018/wordml/cex" xmlns:w16cid="http://schemas.microsoft.com/office/word/2016/wordml/cid" xmlns:w16="http://schemas.microsoft.com/office/word/2018/wordml" xmlns:w16sdtdh="http://schemas.microsoft.com/office/word/2020/wordml/sdtdatahash" xmlns:w16se="http://schemas.microsoft.com/office/word/2015/wordml/symex" xmlns:wpg="http://schemas.microsoft.com/office/word/2010/wordprocessingGroup" xmlns:wpi="http://schemas.microsoft.com/office/word/2010/wordprocessingInk" xmlns:wne="http://schemas.microsoft.com/office/word/2006/wordml" xmlns:wps="http://schemas.microsoft.com/office/word/2010/wordprocessingShape" mc:Ignorable="w14 w15 w16se w16cid w16 w16cex w16sdtdh wp14">
+<w:numbering xmlns:wpc="http://schemas.microsoft.com/office/word/2010/wordprocessingCanvas" xmlns:cx="http://schemas.microsoft.com/office/drawing/2014/chartex" xmlns:cx1="http://schemas.microsoft.com/office/drawing/2015/9/8/chartex" xmlns:cx2="http://schemas.microsoft.com/office/drawing/2015/10/21/chartex" xmlns:cx3="http://schemas.microsoft.com/office/drawing/2016/5/9/chartex" xmlns:cx4="http://schemas.microsoft.com/office/drawing/2016/5/10/chartex" xmlns:cx5="http://schemas.microsoft.com/office/drawing/2016/5/11/chartex" xmlns:cx6="http://schemas.microsoft.com/office/drawing/2016/5/12/chartex" xmlns:cx7="http://schemas.microsoft.com/office/drawing/2016/5/13/chartex" xmlns:cx8="http://schemas.microsoft.com/office/drawing/2016/5/14/chartex" xmlns:mc="http://schemas.openxmlformats.org/markup-compatibility/2006" xmlns:aink="http://schemas.microsoft.com/office/drawing/2016/ink" xmlns:am3d="http://schemas.microsoft.com/office/drawing/2017/model3d" xmlns:o="urn:schemas-microsoft-com:office:office" xmlns:r="http://schemas.openxmlformats.org/officeDocument/2006/relationships" xmlns:m="http://schemas.openxmlformats.org/officeDocument/2006/math" xmlns:v="urn:schemas-microsoft-com:vml" xmlns:wp14="http://schemas.microsoft.com/office/word/2010/wordprocessingDrawing" xmlns:wp="http://schemas.openxmlformats.org/drawingml/2006/wordprocessingDrawing" xmlns:w10="urn:schemas-microsoft-com:office:word" xmlns:w="http://schemas.openxmlformats.org/wordprocessingml/2006/main" xmlns:w14="http://schemas.microsoft.com/office/word/2010/wordml" xmlns:w15="http://schemas.microsoft.com/office/word/2012/wordml" xmlns:w16cex="http://schemas.microsoft.com/office/word/2018/wordml/cex" xmlns:w16cid="http://schemas.microsoft.com/office/word/2016/wordml/cid" xmlns:w16="http://schemas.microsoft.com/office/word/2018/wordml" xmlns:w16se="http://schemas.microsoft.com/office/word/2015/wordml/symex" xmlns:wpg="http://schemas.microsoft.com/office/word/2010/wordprocessingGroup" xmlns:wpi="http://schemas.microsoft.com/office/word/2010/wordprocessingInk" xmlns:wne="http://schemas.microsoft.com/office/word/2006/wordml" xmlns:wps="http://schemas.microsoft.com/office/word/2010/wordprocessingShape" mc:Ignorable="w14 w15 w16se w16cid w16 w16cex wp14">
   <w:abstractNum w:abstractNumId="0" w15:restartNumberingAfterBreak="0">
     <w:nsid w:val="209F303B"/>
     <w:multiLevelType w:val="hybridMultilevel"/>
@@ -569,20 +597,20 @@
       </w:rPr>
     </w:lvl>
   </w:abstractNum>
-  <w:num w:numId="1" w16cid:durableId="1168247251">
+  <w:num w:numId="1">
     <w:abstractNumId w:val="1"/>
   </w:num>
-  <w:num w:numId="2" w16cid:durableId="1397901993">
+  <w:num w:numId="2">
     <w:abstractNumId w:val="0"/>
   </w:num>
-  <w:num w:numId="3" w16cid:durableId="575434108">
+  <w:num w:numId="3">
     <w:abstractNumId w:val="2"/>
   </w:num>
 </w:numbering>
 </file>
 
 <file path=word/styles.xml><?xml version="1.0" encoding="utf-8"?>
-<w:styles xmlns:mc="http://schemas.openxmlformats.org/markup-compatibility/2006" xmlns:r="http://schemas.openxmlformats.org/officeDocument/2006/relationships" xmlns:w="http://schemas.openxmlformats.org/wordprocessingml/2006/main" xmlns:w14="http://schemas.microsoft.com/office/word/2010/wordml" xmlns:w15="http://schemas.microsoft.com/office/word/2012/wordml" xmlns:w16cex="http://schemas.microsoft.com/office/word/2018/wordml/cex" xmlns:w16cid="http://schemas.microsoft.com/office/word/2016/wordml/cid" xmlns:w16="http://schemas.microsoft.com/office/word/2018/wordml" xmlns:w16sdtdh="http://schemas.microsoft.com/office/word/2020/wordml/sdtdatahash" xmlns:w16se="http://schemas.microsoft.com/office/word/2015/wordml/symex" mc:Ignorable="w14 w15 w16se w16cid w16 w16cex w16sdtdh">
+<w:styles xmlns:mc="http://schemas.openxmlformats.org/markup-compatibility/2006" xmlns:r="http://schemas.openxmlformats.org/officeDocument/2006/relationships" xmlns:w="http://schemas.openxmlformats.org/wordprocessingml/2006/main" xmlns:w14="http://schemas.microsoft.com/office/word/2010/wordml" xmlns:w15="http://schemas.microsoft.com/office/word/2012/wordml" xmlns:w16cex="http://schemas.microsoft.com/office/word/2018/wordml/cex" xmlns:w16cid="http://schemas.microsoft.com/office/word/2016/wordml/cid" xmlns:w16="http://schemas.microsoft.com/office/word/2018/wordml" xmlns:w16se="http://schemas.microsoft.com/office/word/2015/wordml/symex" mc:Ignorable="w14 w15 w16se w16cid w16 w16cex">
   <w:docDefaults>
     <w:rPrDefault>
       <w:rPr>

</xml_diff>